<commit_message>
Se actualiza el word en la parte de ventas (requerimientos)
</commit_message>
<xml_diff>
--- a/Documentacion proyecto/Requerimientos Panadería (1).docx
+++ b/Documentacion proyecto/Requerimientos Panadería (1).docx
@@ -164,33 +164,11 @@
         <w:ind w:right="2484" w:hanging="361"/>
         <w:jc w:val="right"/>
       </w:pPr>
-      <w:proofErr w:type="spellStart"/>
       <w:r>
         <w:rPr>
           <w:sz w:val="28"/>
         </w:rPr>
-        <w:t>Yohac</w:t>
-      </w:r>
-      <w:proofErr w:type="spellEnd"/>
-      <w:r>
-        <w:rPr>
-          <w:sz w:val="28"/>
-        </w:rPr>
-        <w:t xml:space="preserve"> </w:t>
-      </w:r>
-      <w:proofErr w:type="spellStart"/>
-      <w:r>
-        <w:rPr>
-          <w:sz w:val="28"/>
-        </w:rPr>
-        <w:t>Esaud</w:t>
-      </w:r>
-      <w:proofErr w:type="spellEnd"/>
-      <w:r>
-        <w:rPr>
-          <w:sz w:val="28"/>
-        </w:rPr>
-        <w:t xml:space="preserve"> Tapia Hernández </w:t>
+        <w:t xml:space="preserve">Yohac Esaud Tapia Hernández </w:t>
       </w:r>
     </w:p>
     <w:p>
@@ -2846,27 +2824,7 @@
                 <w:sz w:val="20"/>
                 <w:szCs w:val="20"/>
               </w:rPr>
-              <w:t xml:space="preserve">, y solo podrán eliminar al cliente. Por otro </w:t>
-            </w:r>
-            <w:proofErr w:type="gramStart"/>
-            <w:r>
-              <w:rPr>
-                <w:rFonts w:eastAsia="Times New Roman"/>
-                <w:color w:val="auto"/>
-                <w:sz w:val="20"/>
-                <w:szCs w:val="20"/>
-              </w:rPr>
-              <w:t>lado</w:t>
-            </w:r>
-            <w:proofErr w:type="gramEnd"/>
-            <w:r>
-              <w:rPr>
-                <w:rFonts w:eastAsia="Times New Roman"/>
-                <w:color w:val="auto"/>
-                <w:sz w:val="20"/>
-                <w:szCs w:val="20"/>
-              </w:rPr>
-              <w:t xml:space="preserve"> el cliente se puede registrar en el sistema y puede modificar sus datos a excepción del correo </w:t>
+              <w:t xml:space="preserve">, y solo podrán eliminar al cliente. Por otro lado el cliente se puede registrar en el sistema y puede modificar sus datos a excepción del correo </w:t>
             </w:r>
             <w:proofErr w:type="spellStart"/>
             <w:r>
@@ -8934,7 +8892,7 @@
                 <w:sz w:val="20"/>
                 <w:szCs w:val="20"/>
               </w:rPr>
-              <w:t>venta, id empleado, id cliente, fecha, total, estatus.</w:t>
+              <w:t>venta, id empleado, id cliente, fecha, total.</w:t>
             </w:r>
             <w:r>
               <w:rPr>
@@ -9496,7 +9454,7 @@
                 <w:sz w:val="20"/>
                 <w:szCs w:val="20"/>
               </w:rPr>
-              <w:t xml:space="preserve">ductos vendidos, </w:t>
+              <w:t xml:space="preserve">ductos, </w:t>
             </w:r>
             <w:r>
               <w:rPr>
@@ -9524,42 +9482,6 @@
                 <w:szCs w:val="20"/>
               </w:rPr>
               <w:t xml:space="preserve"> de venta.</w:t>
-            </w:r>
-            <w:r>
-              <w:rPr>
-                <w:rFonts w:eastAsia="Times New Roman"/>
-                <w:color w:val="auto"/>
-                <w:sz w:val="20"/>
-                <w:szCs w:val="20"/>
-              </w:rPr>
-              <w:t xml:space="preserve"> Si la venta </w:t>
-            </w:r>
-            <w:r>
-              <w:rPr>
-                <w:rFonts w:eastAsia="Times New Roman"/>
-                <w:color w:val="auto"/>
-                <w:sz w:val="20"/>
-                <w:szCs w:val="20"/>
-              </w:rPr>
-              <w:t xml:space="preserve">cambia </w:t>
-            </w:r>
-            <w:r>
-              <w:rPr>
-                <w:rFonts w:eastAsia="Times New Roman"/>
-                <w:color w:val="auto"/>
-                <w:sz w:val="20"/>
-                <w:szCs w:val="20"/>
-              </w:rPr>
-              <w:t>su estado a Completada</w:t>
-            </w:r>
-            <w:r>
-              <w:rPr>
-                <w:rFonts w:eastAsia="Times New Roman"/>
-                <w:color w:val="auto"/>
-                <w:sz w:val="20"/>
-                <w:szCs w:val="20"/>
-              </w:rPr>
-              <w:t>, se reducirá el stock de cada producto vendido.</w:t>
             </w:r>
           </w:p>
         </w:tc>
@@ -14184,29 +14106,7 @@
                 <w:szCs w:val="20"/>
                 <w:lang w:eastAsia="en-US"/>
               </w:rPr>
-              <w:t xml:space="preserve">Lenguaje de diseño de la </w:t>
-            </w:r>
-            <w:proofErr w:type="gramStart"/>
-            <w:r>
-              <w:rPr>
-                <w:rFonts w:eastAsiaTheme="minorHAnsi"/>
-                <w:color w:val="auto"/>
-                <w:sz w:val="20"/>
-                <w:szCs w:val="20"/>
-                <w:lang w:eastAsia="en-US"/>
-              </w:rPr>
-              <w:t>app</w:t>
-            </w:r>
-            <w:proofErr w:type="gramEnd"/>
-            <w:r>
-              <w:rPr>
-                <w:rFonts w:eastAsiaTheme="minorHAnsi"/>
-                <w:color w:val="auto"/>
-                <w:sz w:val="20"/>
-                <w:szCs w:val="20"/>
-                <w:lang w:eastAsia="en-US"/>
-              </w:rPr>
-              <w:t xml:space="preserve"> web</w:t>
+              <w:t>Lenguaje de diseño de la app web</w:t>
             </w:r>
           </w:p>
         </w:tc>
@@ -18844,15 +18744,6 @@
 </file>
 
 <file path=customXml/item1.xml><?xml version="1.0" encoding="utf-8"?>
-<?mso-contentType ?>
-<FormTemplates xmlns="http://schemas.microsoft.com/sharepoint/v3/contenttype/forms">
-  <Display>DocumentLibraryForm</Display>
-  <Edit>DocumentLibraryForm</Edit>
-  <New>DocumentLibraryForm</New>
-</FormTemplates>
-</file>
-
-<file path=customXml/item2.xml><?xml version="1.0" encoding="utf-8"?>
 <ct:contentTypeSchema xmlns:ct="http://schemas.microsoft.com/office/2006/metadata/contentType" xmlns:ma="http://schemas.microsoft.com/office/2006/metadata/properties/metaAttributes" ct:_="" ma:_="" ma:contentTypeName="Documento" ma:contentTypeID="0x010100B0A1F7F1AE057E4C809E1D622E82DC9D" ma:contentTypeVersion="11" ma:contentTypeDescription="Crear nuevo documento." ma:contentTypeScope="" ma:versionID="8991cd5847394bb15842a75260d76cf3">
   <xsd:schema xmlns:xsd="http://www.w3.org/2001/XMLSchema" xmlns:xs="http://www.w3.org/2001/XMLSchema" xmlns:p="http://schemas.microsoft.com/office/2006/metadata/properties" xmlns:ns3="b4f5f817-b1b2-46ae-ae93-417891ff03e3" xmlns:ns4="7b09dcbb-1a46-4e73-9fd4-2f18210275d8" targetNamespace="http://schemas.microsoft.com/office/2006/metadata/properties" ma:root="true" ma:fieldsID="71b3c34a4c289ab4ce920bb524d71f10" ns3:_="" ns4:_="">
     <xsd:import namespace="b4f5f817-b1b2-46ae-ae93-417891ff03e3"/>
@@ -19061,6 +18952,15 @@
 </ct:contentTypeSchema>
 </file>
 
+<file path=customXml/item2.xml><?xml version="1.0" encoding="utf-8"?>
+<?mso-contentType ?>
+<FormTemplates xmlns="http://schemas.microsoft.com/sharepoint/v3/contenttype/forms">
+  <Display>DocumentLibraryForm</Display>
+  <Edit>DocumentLibraryForm</Edit>
+  <New>DocumentLibraryForm</New>
+</FormTemplates>
+</file>
+
 <file path=customXml/item3.xml><?xml version="1.0" encoding="utf-8"?>
 <p:properties xmlns:p="http://schemas.microsoft.com/office/2006/metadata/properties" xmlns:xsi="http://www.w3.org/2001/XMLSchema-instance" xmlns:pc="http://schemas.microsoft.com/office/infopath/2007/PartnerControls">
   <documentManagement/>
@@ -19068,14 +18968,6 @@
 </file>
 
 <file path=customXml/itemProps1.xml><?xml version="1.0" encoding="utf-8"?>
-<ds:datastoreItem xmlns:ds="http://schemas.openxmlformats.org/officeDocument/2006/customXml" ds:itemID="{3EC53F3E-BF1A-4D5D-B2FD-22484EFDAFF6}">
-  <ds:schemaRefs>
-    <ds:schemaRef ds:uri="http://schemas.microsoft.com/sharepoint/v3/contenttype/forms"/>
-  </ds:schemaRefs>
-</ds:datastoreItem>
-</file>
-
-<file path=customXml/itemProps2.xml><?xml version="1.0" encoding="utf-8"?>
 <ds:datastoreItem xmlns:ds="http://schemas.openxmlformats.org/officeDocument/2006/customXml" ds:itemID="{38E68A6E-255A-478D-9C7F-8562584C0F5A}">
   <ds:schemaRefs>
     <ds:schemaRef ds:uri="http://schemas.microsoft.com/office/2006/metadata/contentType"/>
@@ -19094,6 +18986,14 @@
 </ds:datastoreItem>
 </file>
 
+<file path=customXml/itemProps2.xml><?xml version="1.0" encoding="utf-8"?>
+<ds:datastoreItem xmlns:ds="http://schemas.openxmlformats.org/officeDocument/2006/customXml" ds:itemID="{3EC53F3E-BF1A-4D5D-B2FD-22484EFDAFF6}">
+  <ds:schemaRefs>
+    <ds:schemaRef ds:uri="http://schemas.microsoft.com/sharepoint/v3/contenttype/forms"/>
+  </ds:schemaRefs>
+</ds:datastoreItem>
+</file>
+
 <file path=customXml/itemProps3.xml><?xml version="1.0" encoding="utf-8"?>
 <ds:datastoreItem xmlns:ds="http://schemas.openxmlformats.org/officeDocument/2006/customXml" ds:itemID="{C841537B-07C0-4DFA-82C1-4772F1B9254D}">
   <ds:schemaRefs>

</xml_diff>

<commit_message>
se agrega toda la informacion necesaria en codigo
</commit_message>
<xml_diff>
--- a/Documentacion proyecto/Requerimientos Panadería (1).docx
+++ b/Documentacion proyecto/Requerimientos Panadería (1).docx
@@ -164,11 +164,33 @@
         <w:ind w:right="2484" w:hanging="361"/>
         <w:jc w:val="right"/>
       </w:pPr>
+      <w:proofErr w:type="spellStart"/>
       <w:r>
         <w:rPr>
           <w:sz w:val="28"/>
         </w:rPr>
-        <w:t xml:space="preserve">Yohac Esaud Tapia Hernández </w:t>
+        <w:t>Yohac</w:t>
+      </w:r>
+      <w:proofErr w:type="spellEnd"/>
+      <w:r>
+        <w:rPr>
+          <w:sz w:val="28"/>
+        </w:rPr>
+        <w:t xml:space="preserve"> </w:t>
+      </w:r>
+      <w:proofErr w:type="spellStart"/>
+      <w:r>
+        <w:rPr>
+          <w:sz w:val="28"/>
+        </w:rPr>
+        <w:t>Esaud</w:t>
+      </w:r>
+      <w:proofErr w:type="spellEnd"/>
+      <w:r>
+        <w:rPr>
+          <w:sz w:val="28"/>
+        </w:rPr>
+        <w:t xml:space="preserve"> Tapia Hernández </w:t>
       </w:r>
     </w:p>
     <w:p>
@@ -2824,7 +2846,27 @@
                 <w:sz w:val="20"/>
                 <w:szCs w:val="20"/>
               </w:rPr>
-              <w:t xml:space="preserve">, y solo podrán eliminar al cliente. Por otro lado el cliente se puede registrar en el sistema y puede modificar sus datos a excepción del correo </w:t>
+              <w:t xml:space="preserve">, y solo podrán eliminar al cliente. Por otro </w:t>
+            </w:r>
+            <w:proofErr w:type="gramStart"/>
+            <w:r>
+              <w:rPr>
+                <w:rFonts w:eastAsia="Times New Roman"/>
+                <w:color w:val="auto"/>
+                <w:sz w:val="20"/>
+                <w:szCs w:val="20"/>
+              </w:rPr>
+              <w:t>lado</w:t>
+            </w:r>
+            <w:proofErr w:type="gramEnd"/>
+            <w:r>
+              <w:rPr>
+                <w:rFonts w:eastAsia="Times New Roman"/>
+                <w:color w:val="auto"/>
+                <w:sz w:val="20"/>
+                <w:szCs w:val="20"/>
+              </w:rPr>
+              <w:t xml:space="preserve"> el cliente se puede registrar en el sistema y puede modificar sus datos a excepción del correo </w:t>
             </w:r>
             <w:proofErr w:type="spellStart"/>
             <w:r>
@@ -8892,7 +8934,7 @@
                 <w:sz w:val="20"/>
                 <w:szCs w:val="20"/>
               </w:rPr>
-              <w:t>venta, id empleado, id cliente, fecha, total.</w:t>
+              <w:t>venta, id empleado, id cliente, fecha, total, estatus.</w:t>
             </w:r>
             <w:r>
               <w:rPr>
@@ -9454,7 +9496,7 @@
                 <w:sz w:val="20"/>
                 <w:szCs w:val="20"/>
               </w:rPr>
-              <w:t xml:space="preserve">ductos, </w:t>
+              <w:t xml:space="preserve">ductos vendidos, </w:t>
             </w:r>
             <w:r>
               <w:rPr>
@@ -9482,6 +9524,42 @@
                 <w:szCs w:val="20"/>
               </w:rPr>
               <w:t xml:space="preserve"> de venta.</w:t>
+            </w:r>
+            <w:r>
+              <w:rPr>
+                <w:rFonts w:eastAsia="Times New Roman"/>
+                <w:color w:val="auto"/>
+                <w:sz w:val="20"/>
+                <w:szCs w:val="20"/>
+              </w:rPr>
+              <w:t xml:space="preserve"> Si la venta </w:t>
+            </w:r>
+            <w:r>
+              <w:rPr>
+                <w:rFonts w:eastAsia="Times New Roman"/>
+                <w:color w:val="auto"/>
+                <w:sz w:val="20"/>
+                <w:szCs w:val="20"/>
+              </w:rPr>
+              <w:t xml:space="preserve">cambia </w:t>
+            </w:r>
+            <w:r>
+              <w:rPr>
+                <w:rFonts w:eastAsia="Times New Roman"/>
+                <w:color w:val="auto"/>
+                <w:sz w:val="20"/>
+                <w:szCs w:val="20"/>
+              </w:rPr>
+              <w:t>su estado a Completada</w:t>
+            </w:r>
+            <w:r>
+              <w:rPr>
+                <w:rFonts w:eastAsia="Times New Roman"/>
+                <w:color w:val="auto"/>
+                <w:sz w:val="20"/>
+                <w:szCs w:val="20"/>
+              </w:rPr>
+              <w:t>, se reducirá el stock de cada producto vendido.</w:t>
             </w:r>
           </w:p>
         </w:tc>
@@ -14106,7 +14184,29 @@
                 <w:szCs w:val="20"/>
                 <w:lang w:eastAsia="en-US"/>
               </w:rPr>
-              <w:t>Lenguaje de diseño de la app web</w:t>
+              <w:t xml:space="preserve">Lenguaje de diseño de la </w:t>
+            </w:r>
+            <w:proofErr w:type="gramStart"/>
+            <w:r>
+              <w:rPr>
+                <w:rFonts w:eastAsiaTheme="minorHAnsi"/>
+                <w:color w:val="auto"/>
+                <w:sz w:val="20"/>
+                <w:szCs w:val="20"/>
+                <w:lang w:eastAsia="en-US"/>
+              </w:rPr>
+              <w:t>app</w:t>
+            </w:r>
+            <w:proofErr w:type="gramEnd"/>
+            <w:r>
+              <w:rPr>
+                <w:rFonts w:eastAsiaTheme="minorHAnsi"/>
+                <w:color w:val="auto"/>
+                <w:sz w:val="20"/>
+                <w:szCs w:val="20"/>
+                <w:lang w:eastAsia="en-US"/>
+              </w:rPr>
+              <w:t xml:space="preserve"> web</w:t>
             </w:r>
           </w:p>
         </w:tc>
@@ -16950,18 +17050,276 @@
     </w:p>
     <w:p>
       <w:pPr>
-        <w:spacing w:after="0" w:line="259" w:lineRule="auto"/>
-        <w:ind w:left="0" w:right="0" w:firstLine="0"/>
-        <w:jc w:val="left"/>
+        <w:pStyle w:val="Ttulo1"/>
+        <w:jc w:val="both"/>
         <w:rPr>
-          <w:sz w:val="28"/>
-          <w:szCs w:val="28"/>
+          <w:sz w:val="32"/>
+          <w:szCs w:val="32"/>
         </w:rPr>
+        <w:sectPr>
+          <w:pgSz w:w="12240" w:h="15840"/>
+          <w:pgMar w:top="1417" w:right="1262" w:bottom="1731" w:left="1702" w:header="720" w:footer="720" w:gutter="0"/>
+          <w:cols w:space="720"/>
+        </w:sectPr>
+      </w:pPr>
+    </w:p>
+    <w:p>
+      <w:pPr>
+        <w:pStyle w:val="Ttulo1"/>
+        <w:jc w:val="both"/>
+        <w:rPr>
+          <w:sz w:val="32"/>
+          <w:szCs w:val="32"/>
+        </w:rPr>
+      </w:pPr>
+      <w:r>
+        <w:rPr>
+          <w:sz w:val="32"/>
+          <w:szCs w:val="32"/>
+        </w:rPr>
+        <w:lastRenderedPageBreak/>
+        <w:t xml:space="preserve">SITE MAP </w:t>
+      </w:r>
+    </w:p>
+    <w:p>
+      <w:pPr>
+        <w:ind w:left="0" w:firstLine="0"/>
+      </w:pPr>
+      <w:r>
+        <w:t>Cliente</w:t>
+      </w:r>
+    </w:p>
+    <w:p>
+      <w:pPr>
+        <w:ind w:left="0" w:firstLine="0"/>
+      </w:pPr>
+      <w:r>
+        <w:rPr>
+          <w:noProof/>
+        </w:rPr>
+        <w:drawing>
+          <wp:inline distT="0" distB="0" distL="0" distR="0" wp14:anchorId="6D8A727D" wp14:editId="405136F9">
+            <wp:extent cx="7848600" cy="3864228"/>
+            <wp:effectExtent l="0" t="0" r="0" b="3175"/>
+            <wp:docPr id="1" name="Imagen 1" descr="Diagrama&#10;&#10;Descripción generada automáticamente"/>
+            <wp:cNvGraphicFramePr>
+              <a:graphicFrameLocks xmlns:a="http://schemas.openxmlformats.org/drawingml/2006/main" noChangeAspect="1"/>
+            </wp:cNvGraphicFramePr>
+            <a:graphic xmlns:a="http://schemas.openxmlformats.org/drawingml/2006/main">
+              <a:graphicData uri="http://schemas.openxmlformats.org/drawingml/2006/picture">
+                <pic:pic xmlns:pic="http://schemas.openxmlformats.org/drawingml/2006/picture">
+                  <pic:nvPicPr>
+                    <pic:cNvPr id="1" name="Imagen 1" descr="Diagrama&#10;&#10;Descripción generada automáticamente"/>
+                    <pic:cNvPicPr/>
+                  </pic:nvPicPr>
+                  <pic:blipFill>
+                    <a:blip r:embed="rId18">
+                      <a:extLst>
+                        <a:ext uri="{28A0092B-C50C-407E-A947-70E740481C1C}">
+                          <a14:useLocalDpi xmlns:a14="http://schemas.microsoft.com/office/drawing/2010/main" val="0"/>
+                        </a:ext>
+                      </a:extLst>
+                    </a:blip>
+                    <a:stretch>
+                      <a:fillRect/>
+                    </a:stretch>
+                  </pic:blipFill>
+                  <pic:spPr>
+                    <a:xfrm>
+                      <a:off x="0" y="0"/>
+                      <a:ext cx="7943982" cy="3911189"/>
+                    </a:xfrm>
+                    <a:prstGeom prst="rect">
+                      <a:avLst/>
+                    </a:prstGeom>
+                  </pic:spPr>
+                </pic:pic>
+              </a:graphicData>
+            </a:graphic>
+          </wp:inline>
+        </w:drawing>
+      </w:r>
+    </w:p>
+    <w:p>
+      <w:pPr>
+        <w:ind w:left="0" w:firstLine="0"/>
+      </w:pPr>
+    </w:p>
+    <w:p>
+      <w:pPr>
+        <w:ind w:left="0" w:firstLine="0"/>
+      </w:pPr>
+    </w:p>
+    <w:p>
+      <w:pPr>
+        <w:ind w:left="0" w:firstLine="0"/>
+      </w:pPr>
+    </w:p>
+    <w:p>
+      <w:pPr>
+        <w:ind w:left="0" w:firstLine="0"/>
+      </w:pPr>
+    </w:p>
+    <w:p>
+      <w:pPr>
+        <w:ind w:left="0" w:firstLine="0"/>
+      </w:pPr>
+      <w:r>
+        <w:rPr>
+          <w:noProof/>
+        </w:rPr>
+        <w:lastRenderedPageBreak/>
+        <w:drawing>
+          <wp:anchor distT="0" distB="0" distL="114300" distR="114300" simplePos="0" relativeHeight="251658240" behindDoc="0" locked="0" layoutInCell="1" allowOverlap="1" wp14:anchorId="56DEC1D2" wp14:editId="6BCD7B99">
+            <wp:simplePos x="0" y="0"/>
+            <wp:positionH relativeFrom="margin">
+              <wp:posOffset>-648335</wp:posOffset>
+            </wp:positionH>
+            <wp:positionV relativeFrom="margin">
+              <wp:posOffset>395677</wp:posOffset>
+            </wp:positionV>
+            <wp:extent cx="9584055" cy="2216785"/>
+            <wp:effectExtent l="0" t="0" r="0" b="0"/>
+            <wp:wrapSquare wrapText="bothSides"/>
+            <wp:docPr id="2" name="Imagen 2" descr="Imagen que contiene Escala de tiempo&#10;&#10;Descripción generada automáticamente"/>
+            <wp:cNvGraphicFramePr>
+              <a:graphicFrameLocks xmlns:a="http://schemas.openxmlformats.org/drawingml/2006/main" noChangeAspect="1"/>
+            </wp:cNvGraphicFramePr>
+            <a:graphic xmlns:a="http://schemas.openxmlformats.org/drawingml/2006/main">
+              <a:graphicData uri="http://schemas.openxmlformats.org/drawingml/2006/picture">
+                <pic:pic xmlns:pic="http://schemas.openxmlformats.org/drawingml/2006/picture">
+                  <pic:nvPicPr>
+                    <pic:cNvPr id="2" name="Imagen 2" descr="Imagen que contiene Escala de tiempo&#10;&#10;Descripción generada automáticamente"/>
+                    <pic:cNvPicPr/>
+                  </pic:nvPicPr>
+                  <pic:blipFill>
+                    <a:blip r:embed="rId19">
+                      <a:extLst>
+                        <a:ext uri="{28A0092B-C50C-407E-A947-70E740481C1C}">
+                          <a14:useLocalDpi xmlns:a14="http://schemas.microsoft.com/office/drawing/2010/main" val="0"/>
+                        </a:ext>
+                      </a:extLst>
+                    </a:blip>
+                    <a:stretch>
+                      <a:fillRect/>
+                    </a:stretch>
+                  </pic:blipFill>
+                  <pic:spPr>
+                    <a:xfrm>
+                      <a:off x="0" y="0"/>
+                      <a:ext cx="9584055" cy="2216785"/>
+                    </a:xfrm>
+                    <a:prstGeom prst="rect">
+                      <a:avLst/>
+                    </a:prstGeom>
+                  </pic:spPr>
+                </pic:pic>
+              </a:graphicData>
+            </a:graphic>
+            <wp14:sizeRelH relativeFrom="margin">
+              <wp14:pctWidth>0</wp14:pctWidth>
+            </wp14:sizeRelH>
+            <wp14:sizeRelV relativeFrom="margin">
+              <wp14:pctHeight>0</wp14:pctHeight>
+            </wp14:sizeRelV>
+          </wp:anchor>
+        </w:drawing>
+      </w:r>
+      <w:r>
+        <w:t>Administrador</w:t>
+      </w:r>
+    </w:p>
+    <w:p>
+      <w:pPr>
+        <w:ind w:left="0" w:firstLine="0"/>
+      </w:pPr>
+    </w:p>
+    <w:p>
+      <w:pPr>
+        <w:ind w:left="0" w:firstLine="0"/>
+      </w:pPr>
+      <w:r>
+        <w:rPr>
+          <w:noProof/>
+        </w:rPr>
+        <w:drawing>
+          <wp:anchor distT="0" distB="0" distL="114300" distR="114300" simplePos="0" relativeHeight="251659264" behindDoc="0" locked="0" layoutInCell="1" allowOverlap="1" wp14:anchorId="3F7F4A3B" wp14:editId="179E028C">
+            <wp:simplePos x="0" y="0"/>
+            <wp:positionH relativeFrom="page">
+              <wp:align>center</wp:align>
+            </wp:positionH>
+            <wp:positionV relativeFrom="margin">
+              <wp:align>bottom</wp:align>
+            </wp:positionV>
+            <wp:extent cx="9388475" cy="2501265"/>
+            <wp:effectExtent l="0" t="0" r="3175" b="0"/>
+            <wp:wrapSquare wrapText="bothSides"/>
+            <wp:docPr id="4" name="Imagen 4" descr="Escala de tiempo&#10;&#10;Descripción generada automáticamente"/>
+            <wp:cNvGraphicFramePr>
+              <a:graphicFrameLocks xmlns:a="http://schemas.openxmlformats.org/drawingml/2006/main" noChangeAspect="1"/>
+            </wp:cNvGraphicFramePr>
+            <a:graphic xmlns:a="http://schemas.openxmlformats.org/drawingml/2006/main">
+              <a:graphicData uri="http://schemas.openxmlformats.org/drawingml/2006/picture">
+                <pic:pic xmlns:pic="http://schemas.openxmlformats.org/drawingml/2006/picture">
+                  <pic:nvPicPr>
+                    <pic:cNvPr id="4" name="Imagen 4" descr="Escala de tiempo&#10;&#10;Descripción generada automáticamente"/>
+                    <pic:cNvPicPr/>
+                  </pic:nvPicPr>
+                  <pic:blipFill>
+                    <a:blip r:embed="rId20">
+                      <a:extLst>
+                        <a:ext uri="{28A0092B-C50C-407E-A947-70E740481C1C}">
+                          <a14:useLocalDpi xmlns:a14="http://schemas.microsoft.com/office/drawing/2010/main" val="0"/>
+                        </a:ext>
+                      </a:extLst>
+                    </a:blip>
+                    <a:stretch>
+                      <a:fillRect/>
+                    </a:stretch>
+                  </pic:blipFill>
+                  <pic:spPr>
+                    <a:xfrm>
+                      <a:off x="0" y="0"/>
+                      <a:ext cx="9388475" cy="2501265"/>
+                    </a:xfrm>
+                    <a:prstGeom prst="rect">
+                      <a:avLst/>
+                    </a:prstGeom>
+                  </pic:spPr>
+                </pic:pic>
+              </a:graphicData>
+            </a:graphic>
+            <wp14:sizeRelH relativeFrom="margin">
+              <wp14:pctWidth>0</wp14:pctWidth>
+            </wp14:sizeRelH>
+            <wp14:sizeRelV relativeFrom="margin">
+              <wp14:pctHeight>0</wp14:pctHeight>
+            </wp14:sizeRelV>
+          </wp:anchor>
+        </w:drawing>
+      </w:r>
+      <w:r>
+        <w:t>Empleado</w:t>
+      </w:r>
+    </w:p>
+    <w:p>
+      <w:pPr>
+        <w:ind w:left="0" w:firstLine="0"/>
+        <w:sectPr>
+          <w:pgSz w:w="15840" w:h="12240" w:orient="landscape" w:code="1"/>
+          <w:pgMar w:top="1264" w:right="1729" w:bottom="1701" w:left="1418" w:header="720" w:footer="720" w:gutter="0"/>
+          <w:cols w:space="720"/>
+        </w:sectPr>
+      </w:pPr>
+    </w:p>
+    <w:p>
+      <w:pPr>
+        <w:ind w:left="0" w:firstLine="0"/>
       </w:pPr>
     </w:p>
     <w:sectPr>
-      <w:pgSz w:w="12240" w:h="15840"/>
-      <w:pgMar w:top="1417" w:right="1262" w:bottom="1731" w:left="1702" w:header="720" w:footer="720" w:gutter="0"/>
+      <w:pgSz w:w="12240" w:h="15840" w:code="1"/>
+      <w:pgMar w:top="1418" w:right="1264" w:bottom="1729" w:left="1701" w:header="720" w:footer="720" w:gutter="0"/>
       <w:cols w:space="720"/>
     </w:sectPr>
   </w:body>
@@ -18744,27 +19102,41 @@
 </file>
 
 <file path=customXml/item1.xml><?xml version="1.0" encoding="utf-8"?>
-<ct:contentTypeSchema xmlns:ct="http://schemas.microsoft.com/office/2006/metadata/contentType" xmlns:ma="http://schemas.microsoft.com/office/2006/metadata/properties/metaAttributes" ct:_="" ma:_="" ma:contentTypeName="Documento" ma:contentTypeID="0x010100B0A1F7F1AE057E4C809E1D622E82DC9D" ma:contentTypeVersion="11" ma:contentTypeDescription="Crear nuevo documento." ma:contentTypeScope="" ma:versionID="8991cd5847394bb15842a75260d76cf3">
-  <xsd:schema xmlns:xsd="http://www.w3.org/2001/XMLSchema" xmlns:xs="http://www.w3.org/2001/XMLSchema" xmlns:p="http://schemas.microsoft.com/office/2006/metadata/properties" xmlns:ns3="b4f5f817-b1b2-46ae-ae93-417891ff03e3" xmlns:ns4="7b09dcbb-1a46-4e73-9fd4-2f18210275d8" targetNamespace="http://schemas.microsoft.com/office/2006/metadata/properties" ma:root="true" ma:fieldsID="71b3c34a4c289ab4ce920bb524d71f10" ns3:_="" ns4:_="">
-    <xsd:import namespace="b4f5f817-b1b2-46ae-ae93-417891ff03e3"/>
-    <xsd:import namespace="7b09dcbb-1a46-4e73-9fd4-2f18210275d8"/>
+<p:properties xmlns:p="http://schemas.microsoft.com/office/2006/metadata/properties" xmlns:xsi="http://www.w3.org/2001/XMLSchema-instance" xmlns:pc="http://schemas.microsoft.com/office/infopath/2007/PartnerControls">
+  <documentManagement/>
+</p:properties>
+</file>
+
+<file path=customXml/item2.xml><?xml version="1.0" encoding="utf-8"?>
+<?mso-contentType ?>
+<FormTemplates xmlns="http://schemas.microsoft.com/sharepoint/v3/contenttype/forms">
+  <Display>DocumentLibraryForm</Display>
+  <Edit>DocumentLibraryForm</Edit>
+  <New>DocumentLibraryForm</New>
+</FormTemplates>
+</file>
+
+<file path=customXml/item3.xml><?xml version="1.0" encoding="utf-8"?>
+<ct:contentTypeSchema xmlns:ct="http://schemas.microsoft.com/office/2006/metadata/contentType" xmlns:ma="http://schemas.microsoft.com/office/2006/metadata/properties/metaAttributes" ct:_="" ma:_="" ma:contentTypeName="Documento" ma:contentTypeID="0x010100787B48B40FDE4D40BCA4EF6F9240DD96" ma:contentTypeVersion="10" ma:contentTypeDescription="Crear nuevo documento." ma:contentTypeScope="" ma:versionID="b18558db80fa22789a17059faeb198bb">
+  <xsd:schema xmlns:xsd="http://www.w3.org/2001/XMLSchema" xmlns:xs="http://www.w3.org/2001/XMLSchema" xmlns:p="http://schemas.microsoft.com/office/2006/metadata/properties" xmlns:ns2="4ae1870e-83a3-4147-ad3e-b42869264063" xmlns:ns3="380601ef-4aa3-4907-b794-e693b2609846" targetNamespace="http://schemas.microsoft.com/office/2006/metadata/properties" ma:root="true" ma:fieldsID="ced3276a242d920b3808d2267ab605ce" ns2:_="" ns3:_="">
+    <xsd:import namespace="4ae1870e-83a3-4147-ad3e-b42869264063"/>
+    <xsd:import namespace="380601ef-4aa3-4907-b794-e693b2609846"/>
     <xsd:element name="properties">
       <xsd:complexType>
         <xsd:sequence>
           <xsd:element name="documentManagement">
             <xsd:complexType>
               <xsd:all>
+                <xsd:element ref="ns2:MediaServiceMetadata" minOccurs="0"/>
+                <xsd:element ref="ns2:MediaServiceFastMetadata" minOccurs="0"/>
                 <xsd:element ref="ns3:SharedWithUsers" minOccurs="0"/>
                 <xsd:element ref="ns3:SharedWithDetails" minOccurs="0"/>
-                <xsd:element ref="ns3:SharingHintHash" minOccurs="0"/>
-                <xsd:element ref="ns4:MediaServiceMetadata" minOccurs="0"/>
-                <xsd:element ref="ns4:MediaServiceFastMetadata" minOccurs="0"/>
-                <xsd:element ref="ns4:MediaServiceDateTaken" minOccurs="0"/>
-                <xsd:element ref="ns4:MediaServiceAutoTags" minOccurs="0"/>
-                <xsd:element ref="ns4:MediaServiceOCR" minOccurs="0"/>
-                <xsd:element ref="ns4:MediaServiceGenerationTime" minOccurs="0"/>
-                <xsd:element ref="ns4:MediaServiceEventHashCode" minOccurs="0"/>
-                <xsd:element ref="ns4:MediaLengthInSeconds" minOccurs="0"/>
+                <xsd:element ref="ns2:MediaServiceAutoTags" minOccurs="0"/>
+                <xsd:element ref="ns2:MediaServiceGenerationTime" minOccurs="0"/>
+                <xsd:element ref="ns2:MediaServiceEventHashCode" minOccurs="0"/>
+                <xsd:element ref="ns2:MediaServiceOCR" minOccurs="0"/>
+                <xsd:element ref="ns2:MediaServiceDateTaken" minOccurs="0"/>
+                <xsd:element ref="ns2:MediaLengthInSeconds" minOccurs="0"/>
               </xsd:all>
             </xsd:complexType>
           </xsd:element>
@@ -18772,10 +19144,56 @@
       </xsd:complexType>
     </xsd:element>
   </xsd:schema>
-  <xsd:schema xmlns:xsd="http://www.w3.org/2001/XMLSchema" xmlns:xs="http://www.w3.org/2001/XMLSchema" xmlns:dms="http://schemas.microsoft.com/office/2006/documentManagement/types" xmlns:pc="http://schemas.microsoft.com/office/infopath/2007/PartnerControls" targetNamespace="b4f5f817-b1b2-46ae-ae93-417891ff03e3" elementFormDefault="qualified">
+  <xsd:schema xmlns:xsd="http://www.w3.org/2001/XMLSchema" xmlns:xs="http://www.w3.org/2001/XMLSchema" xmlns:dms="http://schemas.microsoft.com/office/2006/documentManagement/types" xmlns:pc="http://schemas.microsoft.com/office/infopath/2007/PartnerControls" targetNamespace="4ae1870e-83a3-4147-ad3e-b42869264063" elementFormDefault="qualified">
     <xsd:import namespace="http://schemas.microsoft.com/office/2006/documentManagement/types"/>
     <xsd:import namespace="http://schemas.microsoft.com/office/infopath/2007/PartnerControls"/>
-    <xsd:element name="SharedWithUsers" ma:index="8" nillable="true" ma:displayName="Compartido con" ma:internalName="SharedWithUsers" ma:readOnly="true">
+    <xsd:element name="MediaServiceMetadata" ma:index="8" nillable="true" ma:displayName="MediaServiceMetadata" ma:hidden="true" ma:internalName="MediaServiceMetadata" ma:readOnly="true">
+      <xsd:simpleType>
+        <xsd:restriction base="dms:Note"/>
+      </xsd:simpleType>
+    </xsd:element>
+    <xsd:element name="MediaServiceFastMetadata" ma:index="9" nillable="true" ma:displayName="MediaServiceFastMetadata" ma:hidden="true" ma:internalName="MediaServiceFastMetadata" ma:readOnly="true">
+      <xsd:simpleType>
+        <xsd:restriction base="dms:Note"/>
+      </xsd:simpleType>
+    </xsd:element>
+    <xsd:element name="MediaServiceAutoTags" ma:index="12" nillable="true" ma:displayName="Tags" ma:internalName="MediaServiceAutoTags" ma:readOnly="true">
+      <xsd:simpleType>
+        <xsd:restriction base="dms:Text"/>
+      </xsd:simpleType>
+    </xsd:element>
+    <xsd:element name="MediaServiceGenerationTime" ma:index="13" nillable="true" ma:displayName="MediaServiceGenerationTime" ma:hidden="true" ma:internalName="MediaServiceGenerationTime" ma:readOnly="true">
+      <xsd:simpleType>
+        <xsd:restriction base="dms:Text"/>
+      </xsd:simpleType>
+    </xsd:element>
+    <xsd:element name="MediaServiceEventHashCode" ma:index="14" nillable="true" ma:displayName="MediaServiceEventHashCode" ma:hidden="true" ma:internalName="MediaServiceEventHashCode" ma:readOnly="true">
+      <xsd:simpleType>
+        <xsd:restriction base="dms:Text"/>
+      </xsd:simpleType>
+    </xsd:element>
+    <xsd:element name="MediaServiceOCR" ma:index="15" nillable="true" ma:displayName="Extracted Text" ma:internalName="MediaServiceOCR" ma:readOnly="true">
+      <xsd:simpleType>
+        <xsd:restriction base="dms:Note">
+          <xsd:maxLength value="255"/>
+        </xsd:restriction>
+      </xsd:simpleType>
+    </xsd:element>
+    <xsd:element name="MediaServiceDateTaken" ma:index="16" nillable="true" ma:displayName="MediaServiceDateTaken" ma:hidden="true" ma:internalName="MediaServiceDateTaken" ma:readOnly="true">
+      <xsd:simpleType>
+        <xsd:restriction base="dms:Text"/>
+      </xsd:simpleType>
+    </xsd:element>
+    <xsd:element name="MediaLengthInSeconds" ma:index="17" nillable="true" ma:displayName="MediaLengthInSeconds" ma:hidden="true" ma:internalName="MediaLengthInSeconds" ma:readOnly="true">
+      <xsd:simpleType>
+        <xsd:restriction base="dms:Unknown"/>
+      </xsd:simpleType>
+    </xsd:element>
+  </xsd:schema>
+  <xsd:schema xmlns:xsd="http://www.w3.org/2001/XMLSchema" xmlns:xs="http://www.w3.org/2001/XMLSchema" xmlns:dms="http://schemas.microsoft.com/office/2006/documentManagement/types" xmlns:pc="http://schemas.microsoft.com/office/infopath/2007/PartnerControls" targetNamespace="380601ef-4aa3-4907-b794-e693b2609846" elementFormDefault="qualified">
+    <xsd:import namespace="http://schemas.microsoft.com/office/2006/documentManagement/types"/>
+    <xsd:import namespace="http://schemas.microsoft.com/office/infopath/2007/PartnerControls"/>
+    <xsd:element name="SharedWithUsers" ma:index="10" nillable="true" ma:displayName="Compartido con" ma:internalName="SharedWithUsers" ma:readOnly="true">
       <xsd:complexType>
         <xsd:complexContent>
           <xsd:extension base="dms:UserMulti">
@@ -18794,62 +19212,11 @@
         </xsd:complexContent>
       </xsd:complexType>
     </xsd:element>
-    <xsd:element name="SharedWithDetails" ma:index="9" nillable="true" ma:displayName="Detalles de uso compartido" ma:internalName="SharedWithDetails" ma:readOnly="true">
+    <xsd:element name="SharedWithDetails" ma:index="11" nillable="true" ma:displayName="Detalles de uso compartido" ma:internalName="SharedWithDetails" ma:readOnly="true">
       <xsd:simpleType>
         <xsd:restriction base="dms:Note">
           <xsd:maxLength value="255"/>
         </xsd:restriction>
-      </xsd:simpleType>
-    </xsd:element>
-    <xsd:element name="SharingHintHash" ma:index="10" nillable="true" ma:displayName="Hash de la sugerencia para compartir" ma:hidden="true" ma:internalName="SharingHintHash" ma:readOnly="true">
-      <xsd:simpleType>
-        <xsd:restriction base="dms:Text"/>
-      </xsd:simpleType>
-    </xsd:element>
-  </xsd:schema>
-  <xsd:schema xmlns:xsd="http://www.w3.org/2001/XMLSchema" xmlns:xs="http://www.w3.org/2001/XMLSchema" xmlns:dms="http://schemas.microsoft.com/office/2006/documentManagement/types" xmlns:pc="http://schemas.microsoft.com/office/infopath/2007/PartnerControls" targetNamespace="7b09dcbb-1a46-4e73-9fd4-2f18210275d8" elementFormDefault="qualified">
-    <xsd:import namespace="http://schemas.microsoft.com/office/2006/documentManagement/types"/>
-    <xsd:import namespace="http://schemas.microsoft.com/office/infopath/2007/PartnerControls"/>
-    <xsd:element name="MediaServiceMetadata" ma:index="11" nillable="true" ma:displayName="MediaServiceMetadata" ma:hidden="true" ma:internalName="MediaServiceMetadata" ma:readOnly="true">
-      <xsd:simpleType>
-        <xsd:restriction base="dms:Note"/>
-      </xsd:simpleType>
-    </xsd:element>
-    <xsd:element name="MediaServiceFastMetadata" ma:index="12" nillable="true" ma:displayName="MediaServiceFastMetadata" ma:hidden="true" ma:internalName="MediaServiceFastMetadata" ma:readOnly="true">
-      <xsd:simpleType>
-        <xsd:restriction base="dms:Note"/>
-      </xsd:simpleType>
-    </xsd:element>
-    <xsd:element name="MediaServiceDateTaken" ma:index="13" nillable="true" ma:displayName="MediaServiceDateTaken" ma:hidden="true" ma:internalName="MediaServiceDateTaken" ma:readOnly="true">
-      <xsd:simpleType>
-        <xsd:restriction base="dms:Text"/>
-      </xsd:simpleType>
-    </xsd:element>
-    <xsd:element name="MediaServiceAutoTags" ma:index="14" nillable="true" ma:displayName="Tags" ma:internalName="MediaServiceAutoTags" ma:readOnly="true">
-      <xsd:simpleType>
-        <xsd:restriction base="dms:Text"/>
-      </xsd:simpleType>
-    </xsd:element>
-    <xsd:element name="MediaServiceOCR" ma:index="15" nillable="true" ma:displayName="Extracted Text" ma:internalName="MediaServiceOCR" ma:readOnly="true">
-      <xsd:simpleType>
-        <xsd:restriction base="dms:Note">
-          <xsd:maxLength value="255"/>
-        </xsd:restriction>
-      </xsd:simpleType>
-    </xsd:element>
-    <xsd:element name="MediaServiceGenerationTime" ma:index="16" nillable="true" ma:displayName="MediaServiceGenerationTime" ma:hidden="true" ma:internalName="MediaServiceGenerationTime" ma:readOnly="true">
-      <xsd:simpleType>
-        <xsd:restriction base="dms:Text"/>
-      </xsd:simpleType>
-    </xsd:element>
-    <xsd:element name="MediaServiceEventHashCode" ma:index="17" nillable="true" ma:displayName="MediaServiceEventHashCode" ma:hidden="true" ma:internalName="MediaServiceEventHashCode" ma:readOnly="true">
-      <xsd:simpleType>
-        <xsd:restriction base="dms:Text"/>
-      </xsd:simpleType>
-    </xsd:element>
-    <xsd:element name="MediaLengthInSeconds" ma:index="18" nillable="true" ma:displayName="Length (seconds)" ma:internalName="MediaLengthInSeconds" ma:readOnly="true">
-      <xsd:simpleType>
-        <xsd:restriction base="dms:Unknown"/>
       </xsd:simpleType>
     </xsd:element>
   </xsd:schema>
@@ -18952,36 +19319,11 @@
 </ct:contentTypeSchema>
 </file>
 
-<file path=customXml/item2.xml><?xml version="1.0" encoding="utf-8"?>
-<?mso-contentType ?>
-<FormTemplates xmlns="http://schemas.microsoft.com/sharepoint/v3/contenttype/forms">
-  <Display>DocumentLibraryForm</Display>
-  <Edit>DocumentLibraryForm</Edit>
-  <New>DocumentLibraryForm</New>
-</FormTemplates>
-</file>
-
-<file path=customXml/item3.xml><?xml version="1.0" encoding="utf-8"?>
-<p:properties xmlns:p="http://schemas.microsoft.com/office/2006/metadata/properties" xmlns:xsi="http://www.w3.org/2001/XMLSchema-instance" xmlns:pc="http://schemas.microsoft.com/office/infopath/2007/PartnerControls">
-  <documentManagement/>
-</p:properties>
-</file>
-
 <file path=customXml/itemProps1.xml><?xml version="1.0" encoding="utf-8"?>
-<ds:datastoreItem xmlns:ds="http://schemas.openxmlformats.org/officeDocument/2006/customXml" ds:itemID="{38E68A6E-255A-478D-9C7F-8562584C0F5A}">
+<ds:datastoreItem xmlns:ds="http://schemas.openxmlformats.org/officeDocument/2006/customXml" ds:itemID="{C841537B-07C0-4DFA-82C1-4772F1B9254D}">
   <ds:schemaRefs>
-    <ds:schemaRef ds:uri="http://schemas.microsoft.com/office/2006/metadata/contentType"/>
-    <ds:schemaRef ds:uri="http://schemas.microsoft.com/office/2006/metadata/properties/metaAttributes"/>
-    <ds:schemaRef ds:uri="http://www.w3.org/2001/XMLSchema"/>
     <ds:schemaRef ds:uri="http://schemas.microsoft.com/office/2006/metadata/properties"/>
-    <ds:schemaRef ds:uri="b4f5f817-b1b2-46ae-ae93-417891ff03e3"/>
-    <ds:schemaRef ds:uri="7b09dcbb-1a46-4e73-9fd4-2f18210275d8"/>
-    <ds:schemaRef ds:uri="http://schemas.microsoft.com/office/2006/documentManagement/types"/>
     <ds:schemaRef ds:uri="http://schemas.microsoft.com/office/infopath/2007/PartnerControls"/>
-    <ds:schemaRef ds:uri="http://schemas.openxmlformats.org/package/2006/metadata/core-properties"/>
-    <ds:schemaRef ds:uri="http://purl.org/dc/elements/1.1/"/>
-    <ds:schemaRef ds:uri="http://purl.org/dc/terms/"/>
-    <ds:schemaRef ds:uri="http://schemas.microsoft.com/internal/obd"/>
   </ds:schemaRefs>
 </ds:datastoreItem>
 </file>
@@ -18995,10 +19337,5 @@
 </file>
 
 <file path=customXml/itemProps3.xml><?xml version="1.0" encoding="utf-8"?>
-<ds:datastoreItem xmlns:ds="http://schemas.openxmlformats.org/officeDocument/2006/customXml" ds:itemID="{C841537B-07C0-4DFA-82C1-4772F1B9254D}">
-  <ds:schemaRefs>
-    <ds:schemaRef ds:uri="http://schemas.microsoft.com/office/2006/metadata/properties"/>
-    <ds:schemaRef ds:uri="http://schemas.microsoft.com/office/infopath/2007/PartnerControls"/>
-  </ds:schemaRefs>
-</ds:datastoreItem>
+<ds:datastoreItem xmlns:ds="http://schemas.openxmlformats.org/officeDocument/2006/customXml" ds:itemID="{1FF9C872-6E6F-48C0-AE2C-A63EFC484BBE}"/>
 </file>
</xml_diff>